<commit_message>
Dodan jedan valjani podatak, nadopunjen .doc dokument
</commit_message>
<xml_diff>
--- a/laboratory/Open_Computing-6th_semester/OR_2018_19_Vjezbe_predlozak_strukture_crkve_hrvatske.docx
+++ b/laboratory/Open_Computing-6th_semester/OR_2018_19_Vjezbe_predlozak_strukture_crkve_hrvatske.docx
@@ -2722,8 +2722,6 @@
               </w:rPr>
               <w:t>N</w:t>
             </w:r>
-            <w:bookmarkStart w:id="3" w:name="_GoBack"/>
-            <w:bookmarkEnd w:id="3"/>
             <w:r>
               <w:rPr>
                 <w:rFonts w:ascii="Arial Narrow" w:hAnsi="Arial Narrow"/>
@@ -2974,7 +2972,25 @@
                 <w:sz w:val="20"/>
                 <w:szCs w:val="20"/>
               </w:rPr>
-              <w:t xml:space="preserve">IZBORNIK ZA IŠESTRUKI ODABIR – multi </w:t>
+              <w:t xml:space="preserve">IZBORNIK ZA IŠESTRUKI ODABIR – </w:t>
+            </w:r>
+            <w:proofErr w:type="spellStart"/>
+            <w:r>
+              <w:rPr>
+                <w:rFonts w:ascii="Arial Narrow" w:hAnsi="Arial Narrow"/>
+                <w:sz w:val="20"/>
+                <w:szCs w:val="20"/>
+              </w:rPr>
+              <w:t>multi</w:t>
+            </w:r>
+            <w:proofErr w:type="spellEnd"/>
+            <w:r>
+              <w:rPr>
+                <w:rFonts w:ascii="Arial Narrow" w:hAnsi="Arial Narrow"/>
+                <w:sz w:val="20"/>
+                <w:szCs w:val="20"/>
+              </w:rPr>
+              <w:t xml:space="preserve"> </w:t>
             </w:r>
             <w:proofErr w:type="spellStart"/>
             <w:r>
@@ -10647,6 +10663,696 @@
                 <w:szCs w:val="20"/>
               </w:rPr>
               <w:t xml:space="preserve"> – </w:t>
+            </w:r>
+            <w:proofErr w:type="spellStart"/>
+            <w:r>
+              <w:rPr>
+                <w:rFonts w:ascii="Arial Narrow" w:hAnsi="Arial Narrow"/>
+                <w:sz w:val="20"/>
+                <w:szCs w:val="20"/>
+              </w:rPr>
+              <w:t>text</w:t>
+            </w:r>
+            <w:proofErr w:type="spellEnd"/>
+            <w:r>
+              <w:rPr>
+                <w:rFonts w:ascii="Arial Narrow" w:hAnsi="Arial Narrow"/>
+                <w:sz w:val="20"/>
+                <w:szCs w:val="20"/>
+              </w:rPr>
+              <w:t xml:space="preserve"> tip</w:t>
+            </w:r>
+          </w:p>
+        </w:tc>
+      </w:tr>
+      <w:tr>
+        <w:trPr>
+          <w:trHeight w:val="255"/>
+        </w:trPr>
+        <w:tc>
+          <w:tcPr>
+            <w:tcW w:w="431" w:type="dxa"/>
+            <w:tcBorders>
+              <w:top w:val="single" w:sz="4" w:space="0" w:color="auto"/>
+              <w:left w:val="single" w:sz="4" w:space="0" w:color="auto"/>
+              <w:bottom w:val="single" w:sz="4" w:space="0" w:color="auto"/>
+              <w:right w:val="single" w:sz="4" w:space="0" w:color="auto"/>
+            </w:tcBorders>
+            <w:vAlign w:val="bottom"/>
+          </w:tcPr>
+          <w:p>
+            <w:pPr>
+              <w:ind w:firstLine="0"/>
+              <w:jc w:val="center"/>
+              <w:rPr>
+                <w:rFonts w:ascii="Arial Narrow" w:hAnsi="Arial Narrow"/>
+                <w:sz w:val="20"/>
+                <w:szCs w:val="20"/>
+              </w:rPr>
+            </w:pPr>
+            <w:r>
+              <w:rPr>
+                <w:rFonts w:ascii="Arial Narrow" w:hAnsi="Arial Narrow"/>
+                <w:sz w:val="20"/>
+                <w:szCs w:val="20"/>
+              </w:rPr>
+              <w:t>31</w:t>
+            </w:r>
+          </w:p>
+        </w:tc>
+        <w:tc>
+          <w:tcPr>
+            <w:tcW w:w="2155" w:type="dxa"/>
+            <w:tcBorders>
+              <w:top w:val="single" w:sz="4" w:space="0" w:color="auto"/>
+              <w:left w:val="single" w:sz="4" w:space="0" w:color="auto"/>
+              <w:bottom w:val="single" w:sz="4" w:space="0" w:color="auto"/>
+              <w:right w:val="single" w:sz="4" w:space="0" w:color="auto"/>
+            </w:tcBorders>
+            <w:noWrap/>
+            <w:vAlign w:val="bottom"/>
+          </w:tcPr>
+          <w:p>
+            <w:pPr>
+              <w:ind w:firstLine="0"/>
+              <w:rPr>
+                <w:rFonts w:ascii="Arial Narrow" w:hAnsi="Arial Narrow"/>
+                <w:b/>
+                <w:sz w:val="20"/>
+                <w:szCs w:val="20"/>
+              </w:rPr>
+            </w:pPr>
+            <w:r>
+              <w:rPr>
+                <w:rFonts w:ascii="Arial Narrow" w:hAnsi="Arial Narrow"/>
+                <w:b/>
+                <w:sz w:val="20"/>
+                <w:szCs w:val="20"/>
+              </w:rPr>
+              <w:t xml:space="preserve">       </w:t>
+            </w:r>
+            <w:proofErr w:type="spellStart"/>
+            <w:r>
+              <w:rPr>
+                <w:rFonts w:ascii="Arial Narrow" w:hAnsi="Arial Narrow"/>
+                <w:b/>
+                <w:sz w:val="20"/>
+                <w:szCs w:val="20"/>
+              </w:rPr>
+              <w:t>Eng</w:t>
+            </w:r>
+            <w:proofErr w:type="spellEnd"/>
+          </w:p>
+        </w:tc>
+        <w:tc>
+          <w:tcPr>
+            <w:tcW w:w="538" w:type="dxa"/>
+            <w:tcBorders>
+              <w:top w:val="single" w:sz="4" w:space="0" w:color="auto"/>
+              <w:left w:val="nil"/>
+              <w:bottom w:val="single" w:sz="4" w:space="0" w:color="auto"/>
+              <w:right w:val="single" w:sz="4" w:space="0" w:color="auto"/>
+            </w:tcBorders>
+            <w:shd w:val="clear" w:color="auto" w:fill="F2DBDB" w:themeFill="accent2" w:themeFillTint="33"/>
+            <w:noWrap/>
+            <w:vAlign w:val="bottom"/>
+          </w:tcPr>
+          <w:p>
+            <w:pPr>
+              <w:ind w:firstLine="0"/>
+              <w:jc w:val="center"/>
+              <w:rPr>
+                <w:rFonts w:ascii="Arial Narrow" w:hAnsi="Arial Narrow"/>
+                <w:sz w:val="20"/>
+                <w:szCs w:val="20"/>
+              </w:rPr>
+            </w:pPr>
+            <w:r>
+              <w:rPr>
+                <w:rFonts w:ascii="Arial Narrow" w:hAnsi="Arial Narrow"/>
+                <w:sz w:val="20"/>
+                <w:szCs w:val="20"/>
+              </w:rPr>
+              <w:t>3</w:t>
+            </w:r>
+          </w:p>
+        </w:tc>
+        <w:tc>
+          <w:tcPr>
+            <w:tcW w:w="425" w:type="dxa"/>
+            <w:tcBorders>
+              <w:top w:val="single" w:sz="4" w:space="0" w:color="auto"/>
+              <w:left w:val="nil"/>
+              <w:bottom w:val="single" w:sz="4" w:space="0" w:color="auto"/>
+              <w:right w:val="single" w:sz="4" w:space="0" w:color="auto"/>
+            </w:tcBorders>
+            <w:shd w:val="clear" w:color="auto" w:fill="E5B8B7" w:themeFill="accent2" w:themeFillTint="66"/>
+            <w:noWrap/>
+            <w:vAlign w:val="bottom"/>
+          </w:tcPr>
+          <w:p>
+            <w:pPr>
+              <w:ind w:firstLine="0"/>
+              <w:jc w:val="center"/>
+              <w:rPr>
+                <w:rFonts w:ascii="Arial Narrow" w:hAnsi="Arial Narrow"/>
+                <w:sz w:val="20"/>
+                <w:szCs w:val="20"/>
+              </w:rPr>
+            </w:pPr>
+            <w:r>
+              <w:rPr>
+                <w:rFonts w:ascii="Arial Narrow" w:hAnsi="Arial Narrow"/>
+                <w:sz w:val="20"/>
+                <w:szCs w:val="20"/>
+              </w:rPr>
+              <w:t>1</w:t>
+            </w:r>
+          </w:p>
+        </w:tc>
+        <w:tc>
+          <w:tcPr>
+            <w:tcW w:w="567" w:type="dxa"/>
+            <w:tcBorders>
+              <w:top w:val="single" w:sz="4" w:space="0" w:color="auto"/>
+              <w:left w:val="nil"/>
+              <w:bottom w:val="single" w:sz="4" w:space="0" w:color="auto"/>
+              <w:right w:val="single" w:sz="4" w:space="0" w:color="auto"/>
+            </w:tcBorders>
+            <w:noWrap/>
+            <w:vAlign w:val="bottom"/>
+          </w:tcPr>
+          <w:p>
+            <w:pPr>
+              <w:ind w:firstLine="0"/>
+              <w:jc w:val="center"/>
+              <w:rPr>
+                <w:rFonts w:ascii="Arial Narrow" w:hAnsi="Arial Narrow"/>
+                <w:sz w:val="20"/>
+                <w:szCs w:val="20"/>
+              </w:rPr>
+            </w:pPr>
+            <w:r>
+              <w:rPr>
+                <w:rFonts w:ascii="Arial Narrow" w:hAnsi="Arial Narrow"/>
+                <w:sz w:val="20"/>
+                <w:szCs w:val="20"/>
+              </w:rPr>
+              <w:t>A</w:t>
+            </w:r>
+          </w:p>
+        </w:tc>
+        <w:tc>
+          <w:tcPr>
+            <w:tcW w:w="992" w:type="dxa"/>
+            <w:tcBorders>
+              <w:top w:val="single" w:sz="4" w:space="0" w:color="auto"/>
+              <w:left w:val="nil"/>
+              <w:bottom w:val="single" w:sz="4" w:space="0" w:color="auto"/>
+              <w:right w:val="single" w:sz="4" w:space="0" w:color="auto"/>
+            </w:tcBorders>
+            <w:shd w:val="clear" w:color="auto" w:fill="F2DBDB" w:themeFill="accent2" w:themeFillTint="33"/>
+            <w:noWrap/>
+            <w:vAlign w:val="bottom"/>
+          </w:tcPr>
+          <w:p>
+            <w:pPr>
+              <w:ind w:firstLine="0"/>
+              <w:jc w:val="center"/>
+              <w:rPr>
+                <w:rFonts w:ascii="Arial Narrow" w:hAnsi="Arial Narrow"/>
+                <w:sz w:val="20"/>
+                <w:szCs w:val="20"/>
+              </w:rPr>
+            </w:pPr>
+            <w:r>
+              <w:rPr>
+                <w:rFonts w:ascii="Arial Narrow" w:hAnsi="Arial Narrow"/>
+                <w:sz w:val="20"/>
+                <w:szCs w:val="20"/>
+              </w:rPr>
+              <w:t>NE</w:t>
+            </w:r>
+          </w:p>
+        </w:tc>
+        <w:tc>
+          <w:tcPr>
+            <w:tcW w:w="851" w:type="dxa"/>
+            <w:tcBorders>
+              <w:top w:val="single" w:sz="4" w:space="0" w:color="auto"/>
+              <w:left w:val="nil"/>
+              <w:bottom w:val="single" w:sz="4" w:space="0" w:color="auto"/>
+              <w:right w:val="single" w:sz="4" w:space="0" w:color="auto"/>
+            </w:tcBorders>
+            <w:shd w:val="clear" w:color="auto" w:fill="E5B8B7" w:themeFill="accent2" w:themeFillTint="66"/>
+            <w:noWrap/>
+            <w:vAlign w:val="bottom"/>
+          </w:tcPr>
+          <w:p>
+            <w:pPr>
+              <w:ind w:firstLine="0"/>
+              <w:jc w:val="center"/>
+              <w:rPr>
+                <w:rFonts w:ascii="Arial Narrow" w:hAnsi="Arial Narrow"/>
+                <w:sz w:val="20"/>
+                <w:szCs w:val="20"/>
+              </w:rPr>
+            </w:pPr>
+            <w:r>
+              <w:rPr>
+                <w:rFonts w:ascii="Arial Narrow" w:hAnsi="Arial Narrow"/>
+                <w:sz w:val="20"/>
+                <w:szCs w:val="20"/>
+              </w:rPr>
+              <w:t>DA</w:t>
+            </w:r>
+          </w:p>
+        </w:tc>
+        <w:tc>
+          <w:tcPr>
+            <w:tcW w:w="3827" w:type="dxa"/>
+            <w:tcBorders>
+              <w:top w:val="single" w:sz="4" w:space="0" w:color="auto"/>
+              <w:left w:val="nil"/>
+              <w:bottom w:val="single" w:sz="4" w:space="0" w:color="auto"/>
+              <w:right w:val="single" w:sz="4" w:space="0" w:color="auto"/>
+            </w:tcBorders>
+            <w:noWrap/>
+            <w:vAlign w:val="bottom"/>
+          </w:tcPr>
+          <w:p>
+            <w:pPr>
+              <w:ind w:firstLine="0"/>
+              <w:rPr>
+                <w:rFonts w:ascii="Arial Narrow" w:hAnsi="Arial Narrow"/>
+                <w:sz w:val="20"/>
+                <w:szCs w:val="20"/>
+              </w:rPr>
+            </w:pPr>
+            <w:proofErr w:type="spellStart"/>
+            <w:r>
+              <w:rPr>
+                <w:rFonts w:ascii="Arial Narrow" w:hAnsi="Arial Narrow"/>
+                <w:sz w:val="20"/>
+                <w:szCs w:val="20"/>
+              </w:rPr>
+              <w:t>Npr</w:t>
+            </w:r>
+            <w:proofErr w:type="spellEnd"/>
+            <w:r>
+              <w:rPr>
+                <w:rFonts w:ascii="Arial Narrow" w:hAnsi="Arial Narrow"/>
+                <w:sz w:val="20"/>
+                <w:szCs w:val="20"/>
+              </w:rPr>
+              <w:t xml:space="preserve"> Zagreb </w:t>
+            </w:r>
+            <w:proofErr w:type="spellStart"/>
+            <w:r>
+              <w:rPr>
+                <w:rFonts w:ascii="Arial Narrow" w:hAnsi="Arial Narrow"/>
+                <w:sz w:val="20"/>
+                <w:szCs w:val="20"/>
+              </w:rPr>
+              <w:t>Cathedral</w:t>
+            </w:r>
+            <w:proofErr w:type="spellEnd"/>
+          </w:p>
+        </w:tc>
+        <w:tc>
+          <w:tcPr>
+            <w:tcW w:w="4253" w:type="dxa"/>
+            <w:tcBorders>
+              <w:top w:val="single" w:sz="4" w:space="0" w:color="auto"/>
+              <w:left w:val="nil"/>
+              <w:bottom w:val="single" w:sz="4" w:space="0" w:color="auto"/>
+              <w:right w:val="single" w:sz="4" w:space="0" w:color="auto"/>
+            </w:tcBorders>
+            <w:shd w:val="clear" w:color="auto" w:fill="F2DBDB" w:themeFill="accent2" w:themeFillTint="33"/>
+            <w:noWrap/>
+            <w:vAlign w:val="bottom"/>
+          </w:tcPr>
+          <w:p>
+            <w:pPr>
+              <w:ind w:firstLine="0"/>
+              <w:rPr>
+                <w:rFonts w:ascii="Arial Narrow" w:hAnsi="Arial Narrow"/>
+                <w:sz w:val="20"/>
+                <w:szCs w:val="20"/>
+              </w:rPr>
+            </w:pPr>
+            <w:r>
+              <w:rPr>
+                <w:rFonts w:ascii="Arial Narrow" w:hAnsi="Arial Narrow"/>
+                <w:sz w:val="20"/>
+                <w:szCs w:val="20"/>
+              </w:rPr>
+              <w:t xml:space="preserve">POLJE ZA UNOS – </w:t>
+            </w:r>
+            <w:proofErr w:type="spellStart"/>
+            <w:r>
+              <w:rPr>
+                <w:rFonts w:ascii="Arial Narrow" w:hAnsi="Arial Narrow"/>
+                <w:sz w:val="20"/>
+                <w:szCs w:val="20"/>
+              </w:rPr>
+              <w:t>text</w:t>
+            </w:r>
+            <w:proofErr w:type="spellEnd"/>
+            <w:r>
+              <w:rPr>
+                <w:rFonts w:ascii="Arial Narrow" w:hAnsi="Arial Narrow"/>
+                <w:sz w:val="20"/>
+                <w:szCs w:val="20"/>
+              </w:rPr>
+              <w:t xml:space="preserve"> tip</w:t>
+            </w:r>
+          </w:p>
+        </w:tc>
+      </w:tr>
+      <w:tr>
+        <w:trPr>
+          <w:trHeight w:val="255"/>
+        </w:trPr>
+        <w:tc>
+          <w:tcPr>
+            <w:tcW w:w="431" w:type="dxa"/>
+            <w:tcBorders>
+              <w:top w:val="single" w:sz="4" w:space="0" w:color="auto"/>
+              <w:left w:val="single" w:sz="4" w:space="0" w:color="auto"/>
+              <w:bottom w:val="single" w:sz="4" w:space="0" w:color="auto"/>
+              <w:right w:val="single" w:sz="4" w:space="0" w:color="auto"/>
+            </w:tcBorders>
+            <w:vAlign w:val="bottom"/>
+          </w:tcPr>
+          <w:p>
+            <w:pPr>
+              <w:ind w:firstLine="0"/>
+              <w:jc w:val="center"/>
+              <w:rPr>
+                <w:rFonts w:ascii="Arial Narrow" w:hAnsi="Arial Narrow"/>
+                <w:sz w:val="20"/>
+                <w:szCs w:val="20"/>
+              </w:rPr>
+            </w:pPr>
+            <w:r>
+              <w:rPr>
+                <w:rFonts w:ascii="Arial Narrow" w:hAnsi="Arial Narrow"/>
+                <w:sz w:val="20"/>
+                <w:szCs w:val="20"/>
+              </w:rPr>
+              <w:t>32</w:t>
+            </w:r>
+          </w:p>
+        </w:tc>
+        <w:tc>
+          <w:tcPr>
+            <w:tcW w:w="2155" w:type="dxa"/>
+            <w:tcBorders>
+              <w:top w:val="single" w:sz="4" w:space="0" w:color="auto"/>
+              <w:left w:val="single" w:sz="4" w:space="0" w:color="auto"/>
+              <w:bottom w:val="single" w:sz="4" w:space="0" w:color="auto"/>
+              <w:right w:val="single" w:sz="4" w:space="0" w:color="auto"/>
+            </w:tcBorders>
+            <w:noWrap/>
+            <w:vAlign w:val="bottom"/>
+          </w:tcPr>
+          <w:p>
+            <w:pPr>
+              <w:ind w:firstLine="0"/>
+              <w:rPr>
+                <w:rFonts w:ascii="Arial Narrow" w:hAnsi="Arial Narrow"/>
+                <w:b/>
+                <w:sz w:val="20"/>
+                <w:szCs w:val="20"/>
+              </w:rPr>
+            </w:pPr>
+            <w:r>
+              <w:rPr>
+                <w:rFonts w:ascii="Arial Narrow" w:hAnsi="Arial Narrow"/>
+                <w:b/>
+                <w:sz w:val="20"/>
+                <w:szCs w:val="20"/>
+              </w:rPr>
+              <w:t xml:space="preserve">   </w:t>
+            </w:r>
+            <w:proofErr w:type="spellStart"/>
+            <w:r>
+              <w:rPr>
+                <w:rFonts w:ascii="Arial Narrow" w:hAnsi="Arial Narrow"/>
+                <w:b/>
+                <w:sz w:val="20"/>
+                <w:szCs w:val="20"/>
+              </w:rPr>
+              <w:t>Id</w:t>
+            </w:r>
+            <w:proofErr w:type="spellEnd"/>
+          </w:p>
+        </w:tc>
+        <w:tc>
+          <w:tcPr>
+            <w:tcW w:w="538" w:type="dxa"/>
+            <w:tcBorders>
+              <w:top w:val="single" w:sz="4" w:space="0" w:color="auto"/>
+              <w:left w:val="nil"/>
+              <w:bottom w:val="single" w:sz="4" w:space="0" w:color="auto"/>
+              <w:right w:val="single" w:sz="4" w:space="0" w:color="auto"/>
+            </w:tcBorders>
+            <w:shd w:val="clear" w:color="auto" w:fill="F2DBDB" w:themeFill="accent2" w:themeFillTint="33"/>
+            <w:noWrap/>
+            <w:vAlign w:val="bottom"/>
+          </w:tcPr>
+          <w:p>
+            <w:pPr>
+              <w:ind w:firstLine="0"/>
+              <w:jc w:val="center"/>
+              <w:rPr>
+                <w:rFonts w:ascii="Arial Narrow" w:hAnsi="Arial Narrow"/>
+                <w:sz w:val="20"/>
+                <w:szCs w:val="20"/>
+              </w:rPr>
+            </w:pPr>
+            <w:r>
+              <w:rPr>
+                <w:rFonts w:ascii="Arial Narrow" w:hAnsi="Arial Narrow"/>
+                <w:sz w:val="20"/>
+                <w:szCs w:val="20"/>
+              </w:rPr>
+              <w:t>2</w:t>
+            </w:r>
+          </w:p>
+        </w:tc>
+        <w:tc>
+          <w:tcPr>
+            <w:tcW w:w="425" w:type="dxa"/>
+            <w:tcBorders>
+              <w:top w:val="single" w:sz="4" w:space="0" w:color="auto"/>
+              <w:left w:val="nil"/>
+              <w:bottom w:val="single" w:sz="4" w:space="0" w:color="auto"/>
+              <w:right w:val="single" w:sz="4" w:space="0" w:color="auto"/>
+            </w:tcBorders>
+            <w:shd w:val="clear" w:color="auto" w:fill="E5B8B7" w:themeFill="accent2" w:themeFillTint="66"/>
+            <w:noWrap/>
+            <w:vAlign w:val="bottom"/>
+          </w:tcPr>
+          <w:p>
+            <w:pPr>
+              <w:ind w:firstLine="0"/>
+              <w:jc w:val="center"/>
+              <w:rPr>
+                <w:rFonts w:ascii="Arial Narrow" w:hAnsi="Arial Narrow"/>
+                <w:sz w:val="20"/>
+                <w:szCs w:val="20"/>
+              </w:rPr>
+            </w:pPr>
+            <w:r>
+              <w:rPr>
+                <w:rFonts w:ascii="Arial Narrow" w:hAnsi="Arial Narrow"/>
+                <w:sz w:val="20"/>
+                <w:szCs w:val="20"/>
+              </w:rPr>
+              <w:t>1</w:t>
+            </w:r>
+          </w:p>
+        </w:tc>
+        <w:tc>
+          <w:tcPr>
+            <w:tcW w:w="567" w:type="dxa"/>
+            <w:tcBorders>
+              <w:top w:val="single" w:sz="4" w:space="0" w:color="auto"/>
+              <w:left w:val="nil"/>
+              <w:bottom w:val="single" w:sz="4" w:space="0" w:color="auto"/>
+              <w:right w:val="single" w:sz="4" w:space="0" w:color="auto"/>
+            </w:tcBorders>
+            <w:noWrap/>
+            <w:vAlign w:val="bottom"/>
+          </w:tcPr>
+          <w:p>
+            <w:pPr>
+              <w:ind w:firstLine="0"/>
+              <w:jc w:val="center"/>
+              <w:rPr>
+                <w:rFonts w:ascii="Arial Narrow" w:hAnsi="Arial Narrow"/>
+                <w:sz w:val="20"/>
+                <w:szCs w:val="20"/>
+              </w:rPr>
+            </w:pPr>
+            <w:r>
+              <w:rPr>
+                <w:rFonts w:ascii="Arial Narrow" w:hAnsi="Arial Narrow"/>
+                <w:sz w:val="20"/>
+                <w:szCs w:val="20"/>
+              </w:rPr>
+              <w:t>A</w:t>
+            </w:r>
+          </w:p>
+        </w:tc>
+        <w:tc>
+          <w:tcPr>
+            <w:tcW w:w="992" w:type="dxa"/>
+            <w:tcBorders>
+              <w:top w:val="single" w:sz="4" w:space="0" w:color="auto"/>
+              <w:left w:val="nil"/>
+              <w:bottom w:val="single" w:sz="4" w:space="0" w:color="auto"/>
+              <w:right w:val="single" w:sz="4" w:space="0" w:color="auto"/>
+            </w:tcBorders>
+            <w:shd w:val="clear" w:color="auto" w:fill="F2DBDB" w:themeFill="accent2" w:themeFillTint="33"/>
+            <w:noWrap/>
+            <w:vAlign w:val="bottom"/>
+          </w:tcPr>
+          <w:p>
+            <w:pPr>
+              <w:ind w:firstLine="0"/>
+              <w:jc w:val="center"/>
+              <w:rPr>
+                <w:rFonts w:ascii="Arial Narrow" w:hAnsi="Arial Narrow"/>
+                <w:sz w:val="20"/>
+                <w:szCs w:val="20"/>
+              </w:rPr>
+            </w:pPr>
+            <w:r>
+              <w:rPr>
+                <w:rFonts w:ascii="Arial Narrow" w:hAnsi="Arial Narrow"/>
+                <w:sz w:val="20"/>
+                <w:szCs w:val="20"/>
+              </w:rPr>
+              <w:t>DA</w:t>
+            </w:r>
+          </w:p>
+        </w:tc>
+        <w:tc>
+          <w:tcPr>
+            <w:tcW w:w="851" w:type="dxa"/>
+            <w:tcBorders>
+              <w:top w:val="single" w:sz="4" w:space="0" w:color="auto"/>
+              <w:left w:val="nil"/>
+              <w:bottom w:val="single" w:sz="4" w:space="0" w:color="auto"/>
+              <w:right w:val="single" w:sz="4" w:space="0" w:color="auto"/>
+            </w:tcBorders>
+            <w:shd w:val="clear" w:color="auto" w:fill="E5B8B7" w:themeFill="accent2" w:themeFillTint="66"/>
+            <w:noWrap/>
+            <w:vAlign w:val="bottom"/>
+          </w:tcPr>
+          <w:p>
+            <w:pPr>
+              <w:ind w:firstLine="0"/>
+              <w:jc w:val="center"/>
+              <w:rPr>
+                <w:rFonts w:ascii="Arial Narrow" w:hAnsi="Arial Narrow"/>
+                <w:sz w:val="20"/>
+                <w:szCs w:val="20"/>
+              </w:rPr>
+            </w:pPr>
+            <w:r>
+              <w:rPr>
+                <w:rFonts w:ascii="Arial Narrow" w:hAnsi="Arial Narrow"/>
+                <w:sz w:val="20"/>
+                <w:szCs w:val="20"/>
+              </w:rPr>
+              <w:t>DA</w:t>
+            </w:r>
+          </w:p>
+        </w:tc>
+        <w:tc>
+          <w:tcPr>
+            <w:tcW w:w="3827" w:type="dxa"/>
+            <w:tcBorders>
+              <w:top w:val="single" w:sz="4" w:space="0" w:color="auto"/>
+              <w:left w:val="nil"/>
+              <w:bottom w:val="single" w:sz="4" w:space="0" w:color="auto"/>
+              <w:right w:val="single" w:sz="4" w:space="0" w:color="auto"/>
+            </w:tcBorders>
+            <w:noWrap/>
+            <w:vAlign w:val="bottom"/>
+          </w:tcPr>
+          <w:p>
+            <w:pPr>
+              <w:ind w:firstLine="0"/>
+              <w:rPr>
+                <w:rFonts w:ascii="Arial Narrow" w:hAnsi="Arial Narrow"/>
+                <w:sz w:val="20"/>
+                <w:szCs w:val="20"/>
+              </w:rPr>
+            </w:pPr>
+            <w:proofErr w:type="spellStart"/>
+            <w:r>
+              <w:rPr>
+                <w:rFonts w:ascii="Arial Narrow" w:hAnsi="Arial Narrow"/>
+                <w:sz w:val="20"/>
+                <w:szCs w:val="20"/>
+              </w:rPr>
+              <w:t>Npr</w:t>
+            </w:r>
+            <w:proofErr w:type="spellEnd"/>
+            <w:r>
+              <w:rPr>
+                <w:rFonts w:ascii="Arial Narrow" w:hAnsi="Arial Narrow"/>
+                <w:sz w:val="20"/>
+                <w:szCs w:val="20"/>
+              </w:rPr>
+              <w:t xml:space="preserve"> </w:t>
+            </w:r>
+            <w:proofErr w:type="spellStart"/>
+            <w:r>
+              <w:rPr>
+                <w:rFonts w:ascii="Arial Narrow" w:hAnsi="Arial Narrow"/>
+                <w:sz w:val="20"/>
+                <w:szCs w:val="20"/>
+              </w:rPr>
+              <w:t>Zagrebačka_katedrala</w:t>
+            </w:r>
+            <w:proofErr w:type="spellEnd"/>
+          </w:p>
+        </w:tc>
+        <w:tc>
+          <w:tcPr>
+            <w:tcW w:w="4253" w:type="dxa"/>
+            <w:tcBorders>
+              <w:top w:val="single" w:sz="4" w:space="0" w:color="auto"/>
+              <w:left w:val="nil"/>
+              <w:bottom w:val="single" w:sz="4" w:space="0" w:color="auto"/>
+              <w:right w:val="single" w:sz="4" w:space="0" w:color="auto"/>
+            </w:tcBorders>
+            <w:shd w:val="clear" w:color="auto" w:fill="F2DBDB" w:themeFill="accent2" w:themeFillTint="33"/>
+            <w:noWrap/>
+            <w:vAlign w:val="bottom"/>
+          </w:tcPr>
+          <w:p>
+            <w:pPr>
+              <w:ind w:firstLine="0"/>
+              <w:rPr>
+                <w:rFonts w:ascii="Arial Narrow" w:hAnsi="Arial Narrow"/>
+                <w:sz w:val="20"/>
+                <w:szCs w:val="20"/>
+              </w:rPr>
+            </w:pPr>
+            <w:r>
+              <w:rPr>
+                <w:rFonts w:ascii="Arial Narrow" w:hAnsi="Arial Narrow"/>
+                <w:sz w:val="20"/>
+                <w:szCs w:val="20"/>
+              </w:rPr>
+              <w:t xml:space="preserve">POLJE ZA UNOS – </w:t>
             </w:r>
             <w:proofErr w:type="spellStart"/>
             <w:r>
@@ -10683,6 +11389,8 @@
       <w:pPr>
         <w:ind w:firstLine="0"/>
       </w:pPr>
+      <w:bookmarkStart w:id="3" w:name="_GoBack"/>
+      <w:bookmarkEnd w:id="3"/>
     </w:p>
     <w:sectPr>
       <w:headerReference w:type="default" r:id="rId7"/>
@@ -10722,7 +11430,7 @@
 <w:ftr xmlns:wpc="http://schemas.microsoft.com/office/word/2010/wordprocessingCanvas" xmlns:cx="http://schemas.microsoft.com/office/drawing/2014/chartex" xmlns:cx1="http://schemas.microsoft.com/office/drawing/2015/9/8/chartex" xmlns:cx2="http://schemas.microsoft.com/office/drawing/2015/10/21/chartex" xmlns:cx3="http://schemas.microsoft.com/office/drawing/2016/5/9/chartex" xmlns:cx4="http://schemas.microsoft.com/office/drawing/2016/5/10/chartex" xmlns:cx5="http://schemas.microsoft.com/office/drawing/2016/5/11/chartex" xmlns:cx6="http://schemas.microsoft.com/office/drawing/2016/5/12/chartex" xmlns:cx7="http://schemas.microsoft.com/office/drawing/2016/5/13/chartex" xmlns:cx8="http://schemas.microsoft.com/office/drawing/2016/5/14/chartex" xmlns:mc="http://schemas.openxmlformats.org/markup-compatibility/2006" xmlns:aink="http://schemas.microsoft.com/office/drawing/2016/ink" xmlns:am3d="http://schemas.microsoft.com/office/drawing/2017/model3d" xmlns:o="urn:schemas-microsoft-com:office:office" xmlns:r="http://schemas.openxmlformats.org/officeDocument/2006/relationships" xmlns:m="http://schemas.openxmlformats.org/officeDocument/2006/math" xmlns:v="urn:schemas-microsoft-com:vml" xmlns:wp14="http://schemas.microsoft.com/office/word/2010/wordprocessingDrawing" xmlns:wp="http://schemas.openxmlformats.org/drawingml/2006/wordprocessingDrawing" xmlns:w10="urn:schemas-microsoft-com:office:word" xmlns:w="http://schemas.openxmlformats.org/wordprocessingml/2006/main" xmlns:w14="http://schemas.microsoft.com/office/word/2010/wordml" xmlns:w15="http://schemas.microsoft.com/office/word/2012/wordml" xmlns:w16cid="http://schemas.microsoft.com/office/word/2016/wordml/cid" xmlns:w16se="http://schemas.microsoft.com/office/word/2015/wordml/symex" xmlns:wpg="http://schemas.microsoft.com/office/word/2010/wordprocessingGroup" xmlns:wpi="http://schemas.microsoft.com/office/word/2010/wordprocessingInk" xmlns:wne="http://schemas.microsoft.com/office/word/2006/wordml" xmlns:wps="http://schemas.microsoft.com/office/word/2010/wordprocessingShape" mc:Ignorable="w14 w15 w16se w16cid wp14">
   <w:p>
     <w:pPr>
-      <w:pStyle w:val="Zaglavlje"/>
+      <w:pStyle w:val="Header"/>
       <w:rPr>
         <w:sz w:val="2"/>
         <w:szCs w:val="2"/>
@@ -10738,7 +11446,7 @@
   </w:p>
   <w:p>
     <w:pPr>
-      <w:pStyle w:val="Zaglavlje"/>
+      <w:pStyle w:val="Header"/>
       <w:tabs>
         <w:tab w:val="clear" w:pos="9072"/>
         <w:tab w:val="right" w:pos="14034"/>
@@ -10843,7 +11551,7 @@
 <w:hdr xmlns:wpc="http://schemas.microsoft.com/office/word/2010/wordprocessingCanvas" xmlns:cx="http://schemas.microsoft.com/office/drawing/2014/chartex" xmlns:cx1="http://schemas.microsoft.com/office/drawing/2015/9/8/chartex" xmlns:cx2="http://schemas.microsoft.com/office/drawing/2015/10/21/chartex" xmlns:cx3="http://schemas.microsoft.com/office/drawing/2016/5/9/chartex" xmlns:cx4="http://schemas.microsoft.com/office/drawing/2016/5/10/chartex" xmlns:cx5="http://schemas.microsoft.com/office/drawing/2016/5/11/chartex" xmlns:cx6="http://schemas.microsoft.com/office/drawing/2016/5/12/chartex" xmlns:cx7="http://schemas.microsoft.com/office/drawing/2016/5/13/chartex" xmlns:cx8="http://schemas.microsoft.com/office/drawing/2016/5/14/chartex" xmlns:mc="http://schemas.openxmlformats.org/markup-compatibility/2006" xmlns:aink="http://schemas.microsoft.com/office/drawing/2016/ink" xmlns:am3d="http://schemas.microsoft.com/office/drawing/2017/model3d" xmlns:o="urn:schemas-microsoft-com:office:office" xmlns:r="http://schemas.openxmlformats.org/officeDocument/2006/relationships" xmlns:m="http://schemas.openxmlformats.org/officeDocument/2006/math" xmlns:v="urn:schemas-microsoft-com:vml" xmlns:wp14="http://schemas.microsoft.com/office/word/2010/wordprocessingDrawing" xmlns:wp="http://schemas.openxmlformats.org/drawingml/2006/wordprocessingDrawing" xmlns:w10="urn:schemas-microsoft-com:office:word" xmlns:w="http://schemas.openxmlformats.org/wordprocessingml/2006/main" xmlns:w14="http://schemas.microsoft.com/office/word/2010/wordml" xmlns:w15="http://schemas.microsoft.com/office/word/2012/wordml" xmlns:w16cid="http://schemas.microsoft.com/office/word/2016/wordml/cid" xmlns:w16se="http://schemas.microsoft.com/office/word/2015/wordml/symex" xmlns:wpg="http://schemas.microsoft.com/office/word/2010/wordprocessingGroup" xmlns:wpi="http://schemas.microsoft.com/office/word/2010/wordprocessingInk" xmlns:wne="http://schemas.microsoft.com/office/word/2006/wordml" xmlns:wps="http://schemas.microsoft.com/office/word/2010/wordprocessingShape" mc:Ignorable="w14 w15 w16se w16cid wp14">
   <w:p>
     <w:pPr>
-      <w:pStyle w:val="Zaglavlje"/>
+      <w:pStyle w:val="Header"/>
       <w:tabs>
         <w:tab w:val="clear" w:pos="9072"/>
         <w:tab w:val="right" w:pos="14034"/>
@@ -10914,39 +11622,39 @@
         </wp:anchor>
       </w:drawing>
     </w:r>
-    <w:fldSimple w:instr=" TITLE   \* MERGEFORMAT ">
-      <w:r>
-        <w:t>Otvoreno računarstvo</w:t>
-      </w:r>
-    </w:fldSimple>
+    <w:r>
+      <w:fldChar w:fldCharType="begin"/>
+    </w:r>
+    <w:r>
+      <w:instrText xml:space="preserve"> TITLE   \* MERGEFORMAT </w:instrText>
+    </w:r>
+    <w:r>
+      <w:fldChar w:fldCharType="separate"/>
+    </w:r>
+    <w:r>
+      <w:t>Otvoreno računarstvo</w:t>
+    </w:r>
+    <w:r>
+      <w:fldChar w:fldCharType="end"/>
+    </w:r>
     <w:r>
       <w:tab/>
     </w:r>
     <w:r>
       <w:tab/>
     </w:r>
-    <w:r>
-      <w:fldChar w:fldCharType="begin"/>
-    </w:r>
-    <w:r>
-      <w:instrText xml:space="preserve"> SUBJECT   \* MERGEFORMAT </w:instrText>
-    </w:r>
-    <w:r>
-      <w:fldChar w:fldCharType="separate"/>
-    </w:r>
-    <w:r>
-      <w:t>Vježbe</w:t>
-    </w:r>
-    <w:r>
-      <w:fldChar w:fldCharType="end"/>
-    </w:r>
+    <w:fldSimple w:instr=" SUBJECT   \* MERGEFORMAT ">
+      <w:r>
+        <w:t>Vježbe</w:t>
+      </w:r>
+    </w:fldSimple>
     <w:r>
       <w:t xml:space="preserve"> </w:t>
     </w:r>
   </w:p>
   <w:p>
     <w:pPr>
-      <w:pStyle w:val="Zaglavlje"/>
+      <w:pStyle w:val="Header"/>
       <w:rPr>
         <w:sz w:val="2"/>
         <w:szCs w:val="2"/>
@@ -10973,7 +11681,7 @@
       </w:pPr>
     </w:pPrDefault>
   </w:docDefaults>
-  <w:latentStyles w:defLockedState="0" w:defUIPriority="99" w:defSemiHidden="0" w:defUnhideWhenUsed="0" w:defQFormat="0" w:count="376">
+  <w:latentStyles w:defLockedState="0" w:defUIPriority="99" w:defSemiHidden="0" w:defUnhideWhenUsed="0" w:defQFormat="0" w:count="375">
     <w:lsdException w:name="Normal" w:uiPriority="0" w:qFormat="1"/>
     <w:lsdException w:name="heading 1" w:uiPriority="9" w:qFormat="1"/>
     <w:lsdException w:name="heading 2" w:semiHidden="1" w:unhideWhenUsed="1" w:qFormat="1"/>
@@ -11079,6 +11787,7 @@
     <w:lsdException w:name="HTML Sample" w:semiHidden="1" w:unhideWhenUsed="1"/>
     <w:lsdException w:name="HTML Typewriter" w:semiHidden="1" w:unhideWhenUsed="1"/>
     <w:lsdException w:name="HTML Variable" w:semiHidden="1" w:unhideWhenUsed="1"/>
+    <w:lsdException w:name="Normal Table" w:semiHidden="1" w:unhideWhenUsed="1"/>
     <w:lsdException w:name="annotation subject" w:semiHidden="1" w:unhideWhenUsed="1"/>
     <w:lsdException w:name="No List" w:semiHidden="1" w:unhideWhenUsed="1"/>
     <w:lsdException w:name="Outline List 1" w:semiHidden="1" w:unhideWhenUsed="1"/>
@@ -11125,8 +11834,10 @@
     <w:lsdException w:name="Table Subtle 2" w:semiHidden="1" w:unhideWhenUsed="1"/>
     <w:lsdException w:name="Table Web 1" w:semiHidden="1" w:unhideWhenUsed="1"/>
     <w:lsdException w:name="Table Web 2" w:semiHidden="1" w:unhideWhenUsed="1"/>
+    <w:lsdException w:name="Table Web 3" w:semiHidden="1" w:unhideWhenUsed="1"/>
     <w:lsdException w:name="Balloon Text" w:semiHidden="1" w:unhideWhenUsed="1"/>
     <w:lsdException w:name="Table Grid" w:uiPriority="59"/>
+    <w:lsdException w:name="Table Theme" w:semiHidden="1" w:unhideWhenUsed="1"/>
     <w:lsdException w:name="Placeholder Text" w:semiHidden="1"/>
     <w:lsdException w:name="No Spacing" w:uiPriority="1" w:qFormat="1"/>
     <w:lsdException w:name="Light Shading" w:uiPriority="60"/>
@@ -11346,7 +12057,6 @@
     <w:lsdException w:name="Smart Hyperlink" w:semiHidden="1" w:unhideWhenUsed="1"/>
     <w:lsdException w:name="Hashtag" w:semiHidden="1" w:unhideWhenUsed="1"/>
     <w:lsdException w:name="Unresolved Mention" w:semiHidden="1" w:unhideWhenUsed="1"/>
-    <w:lsdException w:name="Smart Link" w:semiHidden="1" w:unhideWhenUsed="1"/>
   </w:latentStyles>
   <w:style w:type="paragraph" w:default="1" w:styleId="Normal">
     <w:name w:val="Normal"/>
@@ -11363,11 +12073,11 @@
       <w:lang w:eastAsia="hr-HR"/>
     </w:rPr>
   </w:style>
-  <w:style w:type="paragraph" w:styleId="Naslov2">
+  <w:style w:type="paragraph" w:styleId="Heading2">
     <w:name w:val="heading 2"/>
     <w:basedOn w:val="Normal"/>
     <w:next w:val="Normal"/>
-    <w:link w:val="Naslov2Char"/>
+    <w:link w:val="Heading2Char"/>
     <w:autoRedefine/>
     <w:uiPriority w:val="99"/>
     <w:qFormat/>
@@ -11386,13 +12096,13 @@
       <w:szCs w:val="26"/>
     </w:rPr>
   </w:style>
-  <w:style w:type="character" w:default="1" w:styleId="Zadanifontodlomka">
+  <w:style w:type="character" w:default="1" w:styleId="DefaultParagraphFont">
     <w:name w:val="Default Paragraph Font"/>
     <w:uiPriority w:val="1"/>
     <w:semiHidden/>
     <w:unhideWhenUsed/>
   </w:style>
-  <w:style w:type="table" w:default="1" w:styleId="Obinatablica">
+  <w:style w:type="table" w:default="1" w:styleId="TableNormal">
     <w:name w:val="Normal Table"/>
     <w:uiPriority w:val="99"/>
     <w:semiHidden/>
@@ -11407,16 +12117,16 @@
       </w:tblCellMar>
     </w:tblPr>
   </w:style>
-  <w:style w:type="numbering" w:default="1" w:styleId="Bezpopisa">
+  <w:style w:type="numbering" w:default="1" w:styleId="NoList">
     <w:name w:val="No List"/>
     <w:uiPriority w:val="99"/>
     <w:semiHidden/>
     <w:unhideWhenUsed/>
   </w:style>
-  <w:style w:type="character" w:customStyle="1" w:styleId="Naslov2Char">
-    <w:name w:val="Naslov 2 Char"/>
-    <w:basedOn w:val="Zadanifontodlomka"/>
-    <w:link w:val="Naslov2"/>
+  <w:style w:type="character" w:customStyle="1" w:styleId="Heading2Char">
+    <w:name w:val="Heading 2 Char"/>
+    <w:basedOn w:val="DefaultParagraphFont"/>
+    <w:link w:val="Heading2"/>
     <w:uiPriority w:val="99"/>
     <w:rsid w:val="00834157"/>
     <w:rPr>
@@ -11429,10 +12139,10 @@
       <w:lang w:eastAsia="hr-HR"/>
     </w:rPr>
   </w:style>
-  <w:style w:type="paragraph" w:styleId="Zaglavlje">
+  <w:style w:type="paragraph" w:styleId="Header">
     <w:name w:val="header"/>
     <w:basedOn w:val="Normal"/>
-    <w:link w:val="ZaglavljeChar"/>
+    <w:link w:val="HeaderChar"/>
     <w:autoRedefine/>
     <w:uiPriority w:val="99"/>
     <w:rsid w:val="00307639"/>
@@ -11447,10 +12157,10 @@
       <w:sz w:val="20"/>
     </w:rPr>
   </w:style>
-  <w:style w:type="character" w:customStyle="1" w:styleId="ZaglavljeChar">
-    <w:name w:val="Zaglavlje Char"/>
-    <w:basedOn w:val="Zadanifontodlomka"/>
-    <w:link w:val="Zaglavlje"/>
+  <w:style w:type="character" w:customStyle="1" w:styleId="HeaderChar">
+    <w:name w:val="Header Char"/>
+    <w:basedOn w:val="DefaultParagraphFont"/>
+    <w:link w:val="Header"/>
     <w:uiPriority w:val="99"/>
     <w:rsid w:val="00307639"/>
     <w:rPr>
@@ -11459,10 +12169,10 @@
       <w:lang w:eastAsia="hr-HR"/>
     </w:rPr>
   </w:style>
-  <w:style w:type="paragraph" w:styleId="Podnoje">
+  <w:style w:type="paragraph" w:styleId="Footer">
     <w:name w:val="footer"/>
     <w:basedOn w:val="Normal"/>
-    <w:link w:val="PodnojeChar"/>
+    <w:link w:val="FooterChar"/>
     <w:uiPriority w:val="99"/>
     <w:unhideWhenUsed/>
     <w:rsid w:val="00307639"/>
@@ -11473,10 +12183,10 @@
       </w:tabs>
     </w:pPr>
   </w:style>
-  <w:style w:type="character" w:customStyle="1" w:styleId="PodnojeChar">
-    <w:name w:val="Podnožje Char"/>
-    <w:basedOn w:val="Zadanifontodlomka"/>
-    <w:link w:val="Podnoje"/>
+  <w:style w:type="character" w:customStyle="1" w:styleId="FooterChar">
+    <w:name w:val="Footer Char"/>
+    <w:basedOn w:val="DefaultParagraphFont"/>
+    <w:link w:val="Footer"/>
     <w:uiPriority w:val="99"/>
     <w:rsid w:val="00307639"/>
     <w:rPr>
@@ -11485,7 +12195,7 @@
       <w:lang w:eastAsia="hr-HR"/>
     </w:rPr>
   </w:style>
-  <w:style w:type="paragraph" w:styleId="Revizija">
+  <w:style w:type="paragraph" w:styleId="Revision">
     <w:name w:val="Revision"/>
     <w:hidden/>
     <w:uiPriority w:val="99"/>
@@ -11500,10 +12210,10 @@
       <w:lang w:eastAsia="hr-HR"/>
     </w:rPr>
   </w:style>
-  <w:style w:type="paragraph" w:styleId="Tekstbalonia">
+  <w:style w:type="paragraph" w:styleId="BalloonText">
     <w:name w:val="Balloon Text"/>
     <w:basedOn w:val="Normal"/>
-    <w:link w:val="TekstbaloniaChar"/>
+    <w:link w:val="BalloonTextChar"/>
     <w:uiPriority w:val="99"/>
     <w:semiHidden/>
     <w:unhideWhenUsed/>
@@ -11514,10 +12224,10 @@
       <w:szCs w:val="18"/>
     </w:rPr>
   </w:style>
-  <w:style w:type="character" w:customStyle="1" w:styleId="TekstbaloniaChar">
-    <w:name w:val="Tekst balončića Char"/>
-    <w:basedOn w:val="Zadanifontodlomka"/>
-    <w:link w:val="Tekstbalonia"/>
+  <w:style w:type="character" w:customStyle="1" w:styleId="BalloonTextChar">
+    <w:name w:val="Balloon Text Char"/>
+    <w:basedOn w:val="DefaultParagraphFont"/>
+    <w:link w:val="BalloonText"/>
     <w:uiPriority w:val="99"/>
     <w:semiHidden/>
     <w:rsid w:val="00123833"/>
@@ -11821,7 +12531,7 @@
 </file>
 
 <file path=customXml/itemProps1.xml><?xml version="1.0" encoding="utf-8"?>
-<ds:datastoreItem xmlns:ds="http://schemas.openxmlformats.org/officeDocument/2006/customXml" ds:itemID="{2F5A2FCD-B94F-443B-9E17-8FFDCF07C954}">
+<ds:datastoreItem xmlns:ds="http://schemas.openxmlformats.org/officeDocument/2006/customXml" ds:itemID="{F6E3B21C-6141-4A06-8FB8-0A3B7B8E7898}">
   <ds:schemaRefs>
     <ds:schemaRef ds:uri="http://schemas.openxmlformats.org/officeDocument/2006/bibliography"/>
   </ds:schemaRefs>

</xml_diff>